<commit_message>
reformat surveys to s3
</commit_message>
<xml_diff>
--- a/inst/rmarkdown/templates/report/skeleton/template.docx
+++ b/inst/rmarkdown/templates/report/skeleton/template.docx
@@ -4,6 +4,17 @@
   <w:body>
     <w:p>
       <w:pPr>
+        <w:pStyle w:val="TitleDate"/>
+      </w:pPr>
+      <w:r>
+        <w:t>September 21, 2023</w:t>
+      </w:r>
+      <w:r>
+        <w:tab/>
+      </w:r>
+    </w:p>
+    <w:p>
+      <w:pPr>
         <w:pStyle w:val="Title"/>
       </w:pPr>
       <w:r>
@@ -12,6 +23,11 @@
     </w:p>
     <w:p>
       <w:pPr>
+        <w:pStyle w:val="BodyText"/>
+      </w:pPr>
+    </w:p>
+    <w:p>
+      <w:pPr>
         <w:pStyle w:val="Author"/>
       </w:pPr>
       <w:r>
@@ -21,38 +37,15 @@
       <w:r>
         <w:t>WLRS:EX</w:t>
       </w:r>
+      <w:bookmarkStart w:id="0" w:name="test"/>
       <w:proofErr w:type="gramEnd"/>
     </w:p>
     <w:p>
       <w:pPr>
-        <w:pStyle w:val="Heading1"/>
-      </w:pPr>
-      <w:bookmarkStart w:id="0" w:name="test"/>
-      <w:r>
-        <w:rPr>
-          <w:rStyle w:val="SectionNumber"/>
-        </w:rPr>
-        <w:t>1</w:t>
-      </w:r>
-      <w:r>
-        <w:tab/>
-        <w:t>Test…</w:t>
-      </w:r>
-    </w:p>
-    <w:p>
-      <w:pPr>
-        <w:pStyle w:val="TitleDate"/>
-      </w:pPr>
-      <w:r>
-        <w:t>September 21, 2023</w:t>
-      </w:r>
-    </w:p>
-    <w:p>
-      <w:pPr>
         <w:pStyle w:val="DataCitation"/>
       </w:pPr>
       <w:r>
-        <w:t>Species Inventory Management System Data Citation:</w:t>
+        <w:t>Species Inventory Management System Data Citation</w:t>
       </w:r>
     </w:p>
     <w:p>
@@ -60,12 +53,12 @@
         <w:pStyle w:val="TitleLine"/>
       </w:pPr>
       <w:r>
-        <w:t>Project ID 2, Survey ID 2.</w:t>
-      </w:r>
-    </w:p>
-    <w:p>
-      <w:pPr>
-        <w:pStyle w:val="Author"/>
+        <w:t>Project ID 2, Survey ID 2</w:t>
+      </w:r>
+    </w:p>
+    <w:p>
+      <w:pPr>
+        <w:pStyle w:val="BodyText"/>
       </w:pPr>
       <w:r>
         <w:br w:type="page"/>
@@ -183,12 +176,7 @@
       <w:bookmarkEnd w:id="4"/>
     </w:p>
     <w:sectPr>
-      <w:headerReference w:type="even" r:id="rId7"/>
-      <w:headerReference w:type="default" r:id="rId8"/>
-      <w:footerReference w:type="even" r:id="rId9"/>
-      <w:footerReference w:type="default" r:id="rId10"/>
-      <w:headerReference w:type="first" r:id="rId11"/>
-      <w:footerReference w:type="first" r:id="rId12"/>
+      <w:footerReference w:type="default" r:id="rId8"/>
       <w:pgSz w:w="12240" w:h="15840"/>
       <w:pgMar w:top="1440" w:right="1440" w:bottom="1440" w:left="1440" w:header="720" w:footer="720" w:gutter="0"/>
       <w:cols w:space="720"/>
@@ -223,16 +211,6 @@
 </file>
 
 <file path=word/footer1.xml><?xml version="1.0" encoding="utf-8"?>
-<w:ftr xmlns:wpc="http://schemas.microsoft.com/office/word/2010/wordprocessingCanvas" xmlns:cx="http://schemas.microsoft.com/office/drawing/2014/chartex" xmlns:cx1="http://schemas.microsoft.com/office/drawing/2015/9/8/chartex" xmlns:cx2="http://schemas.microsoft.com/office/drawing/2015/10/21/chartex" xmlns:cx3="http://schemas.microsoft.com/office/drawing/2016/5/9/chartex" xmlns:cx4="http://schemas.microsoft.com/office/drawing/2016/5/10/chartex" xmlns:cx5="http://schemas.microsoft.com/office/drawing/2016/5/11/chartex" xmlns:cx6="http://schemas.microsoft.com/office/drawing/2016/5/12/chartex" xmlns:cx7="http://schemas.microsoft.com/office/drawing/2016/5/13/chartex" xmlns:cx8="http://schemas.microsoft.com/office/drawing/2016/5/14/chartex" xmlns:mc="http://schemas.openxmlformats.org/markup-compatibility/2006" xmlns:aink="http://schemas.microsoft.com/office/drawing/2016/ink" xmlns:am3d="http://schemas.microsoft.com/office/drawing/2017/model3d" xmlns:o="urn:schemas-microsoft-com:office:office" xmlns:oel="http://schemas.microsoft.com/office/2019/extlst" xmlns:r="http://schemas.openxmlformats.org/officeDocument/2006/relationships" xmlns:m="http://schemas.openxmlformats.org/officeDocument/2006/math" xmlns:v="urn:schemas-microsoft-com:vml" xmlns:wp14="http://schemas.microsoft.com/office/word/2010/wordprocessingDrawing" xmlns:wp="http://schemas.openxmlformats.org/drawingml/2006/wordprocessingDrawing" xmlns:w10="urn:schemas-microsoft-com:office:word" xmlns:w="http://schemas.openxmlformats.org/wordprocessingml/2006/main" xmlns:w14="http://schemas.microsoft.com/office/word/2010/wordml" xmlns:w15="http://schemas.microsoft.com/office/word/2012/wordml" xmlns:w16cex="http://schemas.microsoft.com/office/word/2018/wordml/cex" xmlns:w16cid="http://schemas.microsoft.com/office/word/2016/wordml/cid" xmlns:w16="http://schemas.microsoft.com/office/word/2018/wordml" xmlns:w16sdtdh="http://schemas.microsoft.com/office/word/2020/wordml/sdtdatahash" xmlns:w16se="http://schemas.microsoft.com/office/word/2015/wordml/symex" xmlns:wpg="http://schemas.microsoft.com/office/word/2010/wordprocessingGroup" xmlns:wpi="http://schemas.microsoft.com/office/word/2010/wordprocessingInk" xmlns:wne="http://schemas.microsoft.com/office/word/2006/wordml" xmlns:wps="http://schemas.microsoft.com/office/word/2010/wordprocessingShape" mc:Ignorable="w14 w15 w16se w16cid w16 w16cex w16sdtdh wp14">
-  <w:p>
-    <w:pPr>
-      <w:pStyle w:val="Footer"/>
-    </w:pPr>
-  </w:p>
-</w:ftr>
-</file>
-
-<file path=word/footer2.xml><?xml version="1.0" encoding="utf-8"?>
 <w:ftr xmlns:wpc="http://schemas.microsoft.com/office/word/2010/wordprocessingCanvas" xmlns:cx="http://schemas.microsoft.com/office/drawing/2014/chartex" xmlns:cx1="http://schemas.microsoft.com/office/drawing/2015/9/8/chartex" xmlns:cx2="http://schemas.microsoft.com/office/drawing/2015/10/21/chartex" xmlns:cx3="http://schemas.microsoft.com/office/drawing/2016/5/9/chartex" xmlns:cx4="http://schemas.microsoft.com/office/drawing/2016/5/10/chartex" xmlns:cx5="http://schemas.microsoft.com/office/drawing/2016/5/11/chartex" xmlns:cx6="http://schemas.microsoft.com/office/drawing/2016/5/12/chartex" xmlns:cx7="http://schemas.microsoft.com/office/drawing/2016/5/13/chartex" xmlns:cx8="http://schemas.microsoft.com/office/drawing/2016/5/14/chartex" xmlns:mc="http://schemas.openxmlformats.org/markup-compatibility/2006" xmlns:aink="http://schemas.microsoft.com/office/drawing/2016/ink" xmlns:am3d="http://schemas.microsoft.com/office/drawing/2017/model3d" xmlns:o="urn:schemas-microsoft-com:office:office" xmlns:oel="http://schemas.microsoft.com/office/2019/extlst" xmlns:r="http://schemas.openxmlformats.org/officeDocument/2006/relationships" xmlns:m="http://schemas.openxmlformats.org/officeDocument/2006/math" xmlns:v="urn:schemas-microsoft-com:vml" xmlns:wp14="http://schemas.microsoft.com/office/word/2010/wordprocessingDrawing" xmlns:wp="http://schemas.openxmlformats.org/drawingml/2006/wordprocessingDrawing" xmlns:w10="urn:schemas-microsoft-com:office:word" xmlns:w="http://schemas.openxmlformats.org/wordprocessingml/2006/main" xmlns:w14="http://schemas.microsoft.com/office/word/2010/wordml" xmlns:w15="http://schemas.microsoft.com/office/word/2012/wordml" xmlns:w16cex="http://schemas.microsoft.com/office/word/2018/wordml/cex" xmlns:w16cid="http://schemas.microsoft.com/office/word/2016/wordml/cid" xmlns:w16="http://schemas.microsoft.com/office/word/2018/wordml" xmlns:w16sdtdh="http://schemas.microsoft.com/office/word/2020/wordml/sdtdatahash" xmlns:w16se="http://schemas.microsoft.com/office/word/2015/wordml/symex" xmlns:wpg="http://schemas.microsoft.com/office/word/2010/wordprocessingGroup" xmlns:wpi="http://schemas.microsoft.com/office/word/2010/wordprocessingInk" xmlns:wne="http://schemas.microsoft.com/office/word/2006/wordml" xmlns:wps="http://schemas.microsoft.com/office/word/2010/wordprocessingShape" mc:Ignorable="w14 w15 w16se w16cid w16 w16cex w16sdtdh wp14">
   <w:p>
     <w:pPr>
@@ -254,16 +232,6 @@
 </w:ftr>
 </file>
 
-<file path=word/footer3.xml><?xml version="1.0" encoding="utf-8"?>
-<w:ftr xmlns:wpc="http://schemas.microsoft.com/office/word/2010/wordprocessingCanvas" xmlns:cx="http://schemas.microsoft.com/office/drawing/2014/chartex" xmlns:cx1="http://schemas.microsoft.com/office/drawing/2015/9/8/chartex" xmlns:cx2="http://schemas.microsoft.com/office/drawing/2015/10/21/chartex" xmlns:cx3="http://schemas.microsoft.com/office/drawing/2016/5/9/chartex" xmlns:cx4="http://schemas.microsoft.com/office/drawing/2016/5/10/chartex" xmlns:cx5="http://schemas.microsoft.com/office/drawing/2016/5/11/chartex" xmlns:cx6="http://schemas.microsoft.com/office/drawing/2016/5/12/chartex" xmlns:cx7="http://schemas.microsoft.com/office/drawing/2016/5/13/chartex" xmlns:cx8="http://schemas.microsoft.com/office/drawing/2016/5/14/chartex" xmlns:mc="http://schemas.openxmlformats.org/markup-compatibility/2006" xmlns:aink="http://schemas.microsoft.com/office/drawing/2016/ink" xmlns:am3d="http://schemas.microsoft.com/office/drawing/2017/model3d" xmlns:o="urn:schemas-microsoft-com:office:office" xmlns:oel="http://schemas.microsoft.com/office/2019/extlst" xmlns:r="http://schemas.openxmlformats.org/officeDocument/2006/relationships" xmlns:m="http://schemas.openxmlformats.org/officeDocument/2006/math" xmlns:v="urn:schemas-microsoft-com:vml" xmlns:wp14="http://schemas.microsoft.com/office/word/2010/wordprocessingDrawing" xmlns:wp="http://schemas.openxmlformats.org/drawingml/2006/wordprocessingDrawing" xmlns:w10="urn:schemas-microsoft-com:office:word" xmlns:w="http://schemas.openxmlformats.org/wordprocessingml/2006/main" xmlns:w14="http://schemas.microsoft.com/office/word/2010/wordml" xmlns:w15="http://schemas.microsoft.com/office/word/2012/wordml" xmlns:w16cex="http://schemas.microsoft.com/office/word/2018/wordml/cex" xmlns:w16cid="http://schemas.microsoft.com/office/word/2016/wordml/cid" xmlns:w16="http://schemas.microsoft.com/office/word/2018/wordml" xmlns:w16sdtdh="http://schemas.microsoft.com/office/word/2020/wordml/sdtdatahash" xmlns:w16se="http://schemas.microsoft.com/office/word/2015/wordml/symex" xmlns:wpg="http://schemas.microsoft.com/office/word/2010/wordprocessingGroup" xmlns:wpi="http://schemas.microsoft.com/office/word/2010/wordprocessingInk" xmlns:wne="http://schemas.microsoft.com/office/word/2006/wordml" xmlns:wps="http://schemas.microsoft.com/office/word/2010/wordprocessingShape" mc:Ignorable="w14 w15 w16se w16cid w16 w16cex w16sdtdh wp14">
-  <w:p>
-    <w:pPr>
-      <w:pStyle w:val="Footer"/>
-    </w:pPr>
-  </w:p>
-</w:ftr>
-</file>
-
 <file path=word/footnotes.xml><?xml version="1.0" encoding="utf-8"?>
 <w:footnotes xmlns:wpc="http://schemas.microsoft.com/office/word/2010/wordprocessingCanvas" xmlns:cx="http://schemas.microsoft.com/office/drawing/2014/chartex" xmlns:cx1="http://schemas.microsoft.com/office/drawing/2015/9/8/chartex" xmlns:cx2="http://schemas.microsoft.com/office/drawing/2015/10/21/chartex" xmlns:cx3="http://schemas.microsoft.com/office/drawing/2016/5/9/chartex" xmlns:cx4="http://schemas.microsoft.com/office/drawing/2016/5/10/chartex" xmlns:cx5="http://schemas.microsoft.com/office/drawing/2016/5/11/chartex" xmlns:cx6="http://schemas.microsoft.com/office/drawing/2016/5/12/chartex" xmlns:cx7="http://schemas.microsoft.com/office/drawing/2016/5/13/chartex" xmlns:cx8="http://schemas.microsoft.com/office/drawing/2016/5/14/chartex" xmlns:mc="http://schemas.openxmlformats.org/markup-compatibility/2006" xmlns:aink="http://schemas.microsoft.com/office/drawing/2016/ink" xmlns:am3d="http://schemas.microsoft.com/office/drawing/2017/model3d" xmlns:o="urn:schemas-microsoft-com:office:office" xmlns:oel="http://schemas.microsoft.com/office/2019/extlst" xmlns:r="http://schemas.openxmlformats.org/officeDocument/2006/relationships" xmlns:m="http://schemas.openxmlformats.org/officeDocument/2006/math" xmlns:v="urn:schemas-microsoft-com:vml" xmlns:wp14="http://schemas.microsoft.com/office/word/2010/wordprocessingDrawing" xmlns:wp="http://schemas.openxmlformats.org/drawingml/2006/wordprocessingDrawing" xmlns:w10="urn:schemas-microsoft-com:office:word" xmlns:w="http://schemas.openxmlformats.org/wordprocessingml/2006/main" xmlns:w14="http://schemas.microsoft.com/office/word/2010/wordml" xmlns:w15="http://schemas.microsoft.com/office/word/2012/wordml" xmlns:w16cex="http://schemas.microsoft.com/office/word/2018/wordml/cex" xmlns:w16cid="http://schemas.microsoft.com/office/word/2016/wordml/cid" xmlns:w16="http://schemas.microsoft.com/office/word/2018/wordml" xmlns:w16sdtdh="http://schemas.microsoft.com/office/word/2020/wordml/sdtdatahash" xmlns:w16se="http://schemas.microsoft.com/office/word/2015/wordml/symex" xmlns:wpg="http://schemas.microsoft.com/office/word/2010/wordprocessingGroup" xmlns:wpi="http://schemas.microsoft.com/office/word/2010/wordprocessingInk" xmlns:wne="http://schemas.microsoft.com/office/word/2006/wordml" xmlns:wps="http://schemas.microsoft.com/office/word/2010/wordprocessingShape" mc:Ignorable="w14 w15 w16se w16cid w16 w16cex w16sdtdh wp14">
   <w:footnote w:type="separator" w:id="-1">
@@ -281,36 +249,6 @@
     </w:p>
   </w:footnote>
 </w:footnotes>
-</file>
-
-<file path=word/header1.xml><?xml version="1.0" encoding="utf-8"?>
-<w:hdr xmlns:wpc="http://schemas.microsoft.com/office/word/2010/wordprocessingCanvas" xmlns:cx="http://schemas.microsoft.com/office/drawing/2014/chartex" xmlns:cx1="http://schemas.microsoft.com/office/drawing/2015/9/8/chartex" xmlns:cx2="http://schemas.microsoft.com/office/drawing/2015/10/21/chartex" xmlns:cx3="http://schemas.microsoft.com/office/drawing/2016/5/9/chartex" xmlns:cx4="http://schemas.microsoft.com/office/drawing/2016/5/10/chartex" xmlns:cx5="http://schemas.microsoft.com/office/drawing/2016/5/11/chartex" xmlns:cx6="http://schemas.microsoft.com/office/drawing/2016/5/12/chartex" xmlns:cx7="http://schemas.microsoft.com/office/drawing/2016/5/13/chartex" xmlns:cx8="http://schemas.microsoft.com/office/drawing/2016/5/14/chartex" xmlns:mc="http://schemas.openxmlformats.org/markup-compatibility/2006" xmlns:aink="http://schemas.microsoft.com/office/drawing/2016/ink" xmlns:am3d="http://schemas.microsoft.com/office/drawing/2017/model3d" xmlns:o="urn:schemas-microsoft-com:office:office" xmlns:oel="http://schemas.microsoft.com/office/2019/extlst" xmlns:r="http://schemas.openxmlformats.org/officeDocument/2006/relationships" xmlns:m="http://schemas.openxmlformats.org/officeDocument/2006/math" xmlns:v="urn:schemas-microsoft-com:vml" xmlns:wp14="http://schemas.microsoft.com/office/word/2010/wordprocessingDrawing" xmlns:wp="http://schemas.openxmlformats.org/drawingml/2006/wordprocessingDrawing" xmlns:w10="urn:schemas-microsoft-com:office:word" xmlns:w="http://schemas.openxmlformats.org/wordprocessingml/2006/main" xmlns:w14="http://schemas.microsoft.com/office/word/2010/wordml" xmlns:w15="http://schemas.microsoft.com/office/word/2012/wordml" xmlns:w16cex="http://schemas.microsoft.com/office/word/2018/wordml/cex" xmlns:w16cid="http://schemas.microsoft.com/office/word/2016/wordml/cid" xmlns:w16="http://schemas.microsoft.com/office/word/2018/wordml" xmlns:w16sdtdh="http://schemas.microsoft.com/office/word/2020/wordml/sdtdatahash" xmlns:w16se="http://schemas.microsoft.com/office/word/2015/wordml/symex" xmlns:wpg="http://schemas.microsoft.com/office/word/2010/wordprocessingGroup" xmlns:wpi="http://schemas.microsoft.com/office/word/2010/wordprocessingInk" xmlns:wne="http://schemas.microsoft.com/office/word/2006/wordml" xmlns:wps="http://schemas.microsoft.com/office/word/2010/wordprocessingShape" mc:Ignorable="w14 w15 w16se w16cid w16 w16cex w16sdtdh wp14">
-  <w:p>
-    <w:pPr>
-      <w:pStyle w:val="Header"/>
-    </w:pPr>
-  </w:p>
-</w:hdr>
-</file>
-
-<file path=word/header2.xml><?xml version="1.0" encoding="utf-8"?>
-<w:hdr xmlns:wpc="http://schemas.microsoft.com/office/word/2010/wordprocessingCanvas" xmlns:cx="http://schemas.microsoft.com/office/drawing/2014/chartex" xmlns:cx1="http://schemas.microsoft.com/office/drawing/2015/9/8/chartex" xmlns:cx2="http://schemas.microsoft.com/office/drawing/2015/10/21/chartex" xmlns:cx3="http://schemas.microsoft.com/office/drawing/2016/5/9/chartex" xmlns:cx4="http://schemas.microsoft.com/office/drawing/2016/5/10/chartex" xmlns:cx5="http://schemas.microsoft.com/office/drawing/2016/5/11/chartex" xmlns:cx6="http://schemas.microsoft.com/office/drawing/2016/5/12/chartex" xmlns:cx7="http://schemas.microsoft.com/office/drawing/2016/5/13/chartex" xmlns:cx8="http://schemas.microsoft.com/office/drawing/2016/5/14/chartex" xmlns:mc="http://schemas.openxmlformats.org/markup-compatibility/2006" xmlns:aink="http://schemas.microsoft.com/office/drawing/2016/ink" xmlns:am3d="http://schemas.microsoft.com/office/drawing/2017/model3d" xmlns:o="urn:schemas-microsoft-com:office:office" xmlns:oel="http://schemas.microsoft.com/office/2019/extlst" xmlns:r="http://schemas.openxmlformats.org/officeDocument/2006/relationships" xmlns:m="http://schemas.openxmlformats.org/officeDocument/2006/math" xmlns:v="urn:schemas-microsoft-com:vml" xmlns:wp14="http://schemas.microsoft.com/office/word/2010/wordprocessingDrawing" xmlns:wp="http://schemas.openxmlformats.org/drawingml/2006/wordprocessingDrawing" xmlns:w10="urn:schemas-microsoft-com:office:word" xmlns:w="http://schemas.openxmlformats.org/wordprocessingml/2006/main" xmlns:w14="http://schemas.microsoft.com/office/word/2010/wordml" xmlns:w15="http://schemas.microsoft.com/office/word/2012/wordml" xmlns:w16cex="http://schemas.microsoft.com/office/word/2018/wordml/cex" xmlns:w16cid="http://schemas.microsoft.com/office/word/2016/wordml/cid" xmlns:w16="http://schemas.microsoft.com/office/word/2018/wordml" xmlns:w16sdtdh="http://schemas.microsoft.com/office/word/2020/wordml/sdtdatahash" xmlns:w16se="http://schemas.microsoft.com/office/word/2015/wordml/symex" xmlns:wpg="http://schemas.microsoft.com/office/word/2010/wordprocessingGroup" xmlns:wpi="http://schemas.microsoft.com/office/word/2010/wordprocessingInk" xmlns:wne="http://schemas.microsoft.com/office/word/2006/wordml" xmlns:wps="http://schemas.microsoft.com/office/word/2010/wordprocessingShape" mc:Ignorable="w14 w15 w16se w16cid w16 w16cex w16sdtdh wp14">
-  <w:p>
-    <w:pPr>
-      <w:pStyle w:val="Header"/>
-    </w:pPr>
-  </w:p>
-</w:hdr>
-</file>
-
-<file path=word/header3.xml><?xml version="1.0" encoding="utf-8"?>
-<w:hdr xmlns:wpc="http://schemas.microsoft.com/office/word/2010/wordprocessingCanvas" xmlns:cx="http://schemas.microsoft.com/office/drawing/2014/chartex" xmlns:cx1="http://schemas.microsoft.com/office/drawing/2015/9/8/chartex" xmlns:cx2="http://schemas.microsoft.com/office/drawing/2015/10/21/chartex" xmlns:cx3="http://schemas.microsoft.com/office/drawing/2016/5/9/chartex" xmlns:cx4="http://schemas.microsoft.com/office/drawing/2016/5/10/chartex" xmlns:cx5="http://schemas.microsoft.com/office/drawing/2016/5/11/chartex" xmlns:cx6="http://schemas.microsoft.com/office/drawing/2016/5/12/chartex" xmlns:cx7="http://schemas.microsoft.com/office/drawing/2016/5/13/chartex" xmlns:cx8="http://schemas.microsoft.com/office/drawing/2016/5/14/chartex" xmlns:mc="http://schemas.openxmlformats.org/markup-compatibility/2006" xmlns:aink="http://schemas.microsoft.com/office/drawing/2016/ink" xmlns:am3d="http://schemas.microsoft.com/office/drawing/2017/model3d" xmlns:o="urn:schemas-microsoft-com:office:office" xmlns:oel="http://schemas.microsoft.com/office/2019/extlst" xmlns:r="http://schemas.openxmlformats.org/officeDocument/2006/relationships" xmlns:m="http://schemas.openxmlformats.org/officeDocument/2006/math" xmlns:v="urn:schemas-microsoft-com:vml" xmlns:wp14="http://schemas.microsoft.com/office/word/2010/wordprocessingDrawing" xmlns:wp="http://schemas.openxmlformats.org/drawingml/2006/wordprocessingDrawing" xmlns:w10="urn:schemas-microsoft-com:office:word" xmlns:w="http://schemas.openxmlformats.org/wordprocessingml/2006/main" xmlns:w14="http://schemas.microsoft.com/office/word/2010/wordml" xmlns:w15="http://schemas.microsoft.com/office/word/2012/wordml" xmlns:w16cex="http://schemas.microsoft.com/office/word/2018/wordml/cex" xmlns:w16cid="http://schemas.microsoft.com/office/word/2016/wordml/cid" xmlns:w16="http://schemas.microsoft.com/office/word/2018/wordml" xmlns:w16sdtdh="http://schemas.microsoft.com/office/word/2020/wordml/sdtdatahash" xmlns:w16se="http://schemas.microsoft.com/office/word/2015/wordml/symex" xmlns:wpg="http://schemas.microsoft.com/office/word/2010/wordprocessingGroup" xmlns:wpi="http://schemas.microsoft.com/office/word/2010/wordprocessingInk" xmlns:wne="http://schemas.microsoft.com/office/word/2006/wordml" xmlns:wps="http://schemas.microsoft.com/office/word/2010/wordprocessingShape" mc:Ignorable="w14 w15 w16se w16cid w16 w16cex w16sdtdh wp14">
-  <w:p>
-    <w:pPr>
-      <w:pStyle w:val="Header"/>
-    </w:pPr>
-  </w:p>
-</w:hdr>
 </file>
 
 <file path=word/numbering.xml><?xml version="1.0" encoding="utf-8"?>
@@ -411,7 +349,7 @@
     </w:rPrDefault>
     <w:pPrDefault>
       <w:pPr>
-        <w:spacing w:after="200"/>
+        <w:spacing w:after="200" w:line="276" w:lineRule="auto"/>
       </w:pPr>
     </w:pPrDefault>
   </w:docDefaults>
@@ -900,7 +838,7 @@
     <w:basedOn w:val="Normal"/>
     <w:next w:val="BodyText"/>
     <w:qFormat/>
-    <w:rsid w:val="0098452D"/>
+    <w:rsid w:val="00C32BC6"/>
     <w:pPr>
       <w:keepNext/>
       <w:keepLines/>
@@ -910,7 +848,8 @@
       <w:rFonts w:asciiTheme="majorHAnsi" w:eastAsiaTheme="majorEastAsia" w:hAnsiTheme="majorHAnsi" w:cstheme="majorBidi"/>
       <w:b/>
       <w:bCs/>
-      <w:sz w:val="56"/>
+      <w:color w:val="1F497D" w:themeColor="text2"/>
+      <w:sz w:val="72"/>
       <w:szCs w:val="36"/>
     </w:rPr>
   </w:style>
@@ -932,14 +871,16 @@
     <w:name w:val="Author"/>
     <w:next w:val="BodyText"/>
     <w:qFormat/>
-    <w:rsid w:val="00B46141"/>
+    <w:rsid w:val="001507B7"/>
     <w:pPr>
       <w:keepNext/>
       <w:keepLines/>
-      <w:spacing w:before="240" w:after="440"/>
+      <w:spacing w:before="360" w:after="560"/>
     </w:pPr>
     <w:rPr>
       <w:rFonts w:ascii="BC Sans" w:hAnsi="BC Sans"/>
+      <w:b/>
+      <w:color w:val="1F497D" w:themeColor="text2"/>
       <w:sz w:val="28"/>
     </w:rPr>
   </w:style>
@@ -1124,11 +1065,12 @@
     <w:name w:val="Data Citation"/>
     <w:basedOn w:val="BodyText"/>
     <w:qFormat/>
-    <w:rsid w:val="007C7B97"/>
+    <w:rsid w:val="00D66A29"/>
     <w:pPr>
       <w:spacing w:before="120" w:after="120"/>
     </w:pPr>
     <w:rPr>
+      <w:b/>
       <w:color w:val="808080" w:themeColor="background1" w:themeShade="80"/>
     </w:rPr>
   </w:style>
@@ -1136,19 +1078,25 @@
     <w:name w:val="Title Date"/>
     <w:basedOn w:val="BodyText"/>
     <w:qFormat/>
-    <w:rsid w:val="00B46141"/>
+    <w:rsid w:val="00170EBE"/>
     <w:pPr>
       <w:spacing w:before="420" w:after="420"/>
     </w:pPr>
+    <w:rPr>
+      <w:color w:val="808080" w:themeColor="background1" w:themeShade="80"/>
+    </w:rPr>
   </w:style>
   <w:style w:type="paragraph" w:customStyle="1" w:styleId="TitleLine">
     <w:name w:val="Title Line"/>
     <w:basedOn w:val="BodyText"/>
     <w:qFormat/>
-    <w:rsid w:val="00ED6058"/>
+    <w:rsid w:val="00D50DB1"/>
     <w:pPr>
       <w:spacing w:before="120" w:after="120"/>
     </w:pPr>
+    <w:rPr>
+      <w:color w:val="808080" w:themeColor="background1" w:themeShade="80"/>
+    </w:rPr>
   </w:style>
   <w:style w:type="paragraph" w:customStyle="1" w:styleId="SourceCode">
     <w:name w:val="Source Code"/>
@@ -1870,4 +1818,16 @@
   </a:objectDefaults>
   <a:extraClrSchemeLst/>
 </a:theme>
+</file>
+
+<file path=customXml/item1.xml><?xml version="1.0" encoding="utf-8"?>
+<b:Sources xmlns:b="http://schemas.openxmlformats.org/officeDocument/2006/bibliography" xmlns="http://schemas.openxmlformats.org/officeDocument/2006/bibliography" SelectedStyle="/APASixthEditionOfficeOnline.xsl" StyleName="APA" Version="6"/>
+</file>
+
+<file path=customXml/itemProps1.xml><?xml version="1.0" encoding="utf-8"?>
+<ds:datastoreItem xmlns:ds="http://schemas.openxmlformats.org/officeDocument/2006/customXml" ds:itemID="{EA192CEB-6A0A-674D-8A04-B4024098AC06}">
+  <ds:schemaRefs>
+    <ds:schemaRef ds:uri="http://schemas.openxmlformats.org/officeDocument/2006/bibliography"/>
+  </ds:schemaRefs>
+</ds:datastoreItem>
 </file>
</xml_diff>